<commit_message>
Updated with steps Followed
</commit_message>
<xml_diff>
--- a/Task1/New Microsoft Word Document.docx
+++ b/Task1/New Microsoft Word Document.docx
@@ -3,16 +3,26 @@
 <w:document xmlns:wpc="http://schemas.microsoft.com/office/word/2010/wordprocessingCanvas" xmlns:cx="http://schemas.microsoft.com/office/drawing/2014/chartex" xmlns:cx1="http://schemas.microsoft.com/office/drawing/2015/9/8/chartex" xmlns:cx2="http://schemas.microsoft.com/office/drawing/2015/10/21/chartex" xmlns:cx3="http://schemas.microsoft.com/office/drawing/2016/5/9/chartex" xmlns:cx4="http://schemas.microsoft.com/office/drawing/2016/5/10/chartex" xmlns:cx5="http://schemas.microsoft.com/office/drawing/2016/5/11/chartex" xmlns:cx6="http://schemas.microsoft.com/office/drawing/2016/5/12/chartex" xmlns:cx7="http://schemas.microsoft.com/office/drawing/2016/5/13/chartex" xmlns:cx8="http://schemas.microsoft.com/office/drawing/2016/5/14/chartex" xmlns:mc="http://schemas.openxmlformats.org/markup-compatibility/2006" xmlns:aink="http://schemas.microsoft.com/office/drawing/2016/ink" xmlns:am3d="http://schemas.microsoft.com/office/drawing/2017/model3d" xmlns:o="urn:schemas-microsoft-com:office:office" xmlns:oel="http://schemas.microsoft.com/office/2019/extlst" xmlns:r="http://schemas.openxmlformats.org/officeDocument/2006/relationships" xmlns:m="http://schemas.openxmlformats.org/officeDocument/2006/math" xmlns:v="urn:schemas-microsoft-com:vml" xmlns:wp14="http://schemas.microsoft.com/office/word/2010/wordprocessingDrawing" xmlns:wp="http://schemas.openxmlformats.org/drawingml/2006/wordprocessingDrawing" xmlns:w10="urn:schemas-microsoft-com:office:word" xmlns:w="http://schemas.openxmlformats.org/wordprocessingml/2006/main" xmlns:w14="http://schemas.microsoft.com/office/word/2010/wordml" xmlns:w15="http://schemas.microsoft.com/office/word/2012/wordml" xmlns:w16cex="http://schemas.microsoft.com/office/word/2018/wordml/cex" xmlns:w16cid="http://schemas.microsoft.com/office/word/2016/wordml/cid" xmlns:w16="http://schemas.microsoft.com/office/word/2018/wordml" xmlns:w16du="http://schemas.microsoft.com/office/word/2023/wordml/word16du" xmlns:w16sdtdh="http://schemas.microsoft.com/office/word/2020/wordml/sdtdatahash" xmlns:w16sdtfl="http://schemas.microsoft.com/office/word/2024/wordml/sdtformatlock" xmlns:w16se="http://schemas.microsoft.com/office/word/2015/wordml/symex" xmlns:wpg="http://schemas.microsoft.com/office/word/2010/wordprocessingGroup" xmlns:wpi="http://schemas.microsoft.com/office/word/2010/wordprocessingInk" xmlns:wne="http://schemas.microsoft.com/office/word/2006/wordml" xmlns:wps="http://schemas.microsoft.com/office/word/2010/wordprocessingShape" mc:Ignorable="w14 w15 w16se w16cid w16 w16cex w16sdtdh w16sdtfl w16du wp14">
   <w:body>
     <w:p>
-      <w:r>
+      <w:pPr>
+        <w:jc w:val="center"/>
+        <w:rPr>
+          <w:b/>
+          <w:bCs/>
+        </w:rPr>
+      </w:pPr>
+      <w:r>
+        <w:rPr>
+          <w:b/>
+          <w:bCs/>
+        </w:rPr>
         <w:t xml:space="preserve">Task 1 Data Aggregation and </w:t>
       </w:r>
       <w:r>
+        <w:rPr>
+          <w:b/>
+          <w:bCs/>
+        </w:rPr>
         <w:t>Analysis.</w:t>
-      </w:r>
-    </w:p>
-    <w:p>
-      <w:r>
-        <w:t>Tasks:</w:t>
       </w:r>
     </w:p>
     <w:p>
@@ -32,20 +42,139 @@
     </w:p>
     <w:p>
       <w:pPr>
-        <w:pStyle w:val="ListParagraph"/>
-        <w:numPr>
-          <w:ilvl w:val="0"/>
-          <w:numId w:val="1"/>
-        </w:numPr>
+        <w:rPr>
+          <w:rFonts w:ascii="Arial" w:eastAsia="Times New Roman" w:hAnsi="Arial" w:cs="Arial"/>
+          <w:b/>
+          <w:bCs/>
+          <w:color w:val="000000"/>
+          <w:kern w:val="0"/>
+          <w:sz w:val="20"/>
+          <w:szCs w:val="20"/>
+          <w14:ligatures w14:val="none"/>
+        </w:rPr>
       </w:pPr>
       <w:r>
-        <w:t xml:space="preserve">How much </w:t>
-      </w:r>
-      <w:r>
-        <w:t>t</w:t>
-      </w:r>
-      <w:r>
-        <w:t>otal cash was spent on apples?</w:t>
+        <w:t>Ans:</w:t>
+      </w:r>
+      <w:r>
+        <w:t xml:space="preserve"> </w:t>
+      </w:r>
+      <w:r>
+        <w:rPr>
+          <w:rFonts w:ascii="Arial" w:eastAsia="Times New Roman" w:hAnsi="Arial" w:cs="Arial"/>
+          <w:b/>
+          <w:bCs/>
+          <w:color w:val="000000"/>
+          <w:kern w:val="0"/>
+          <w:sz w:val="20"/>
+          <w:szCs w:val="20"/>
+          <w14:ligatures w14:val="none"/>
+        </w:rPr>
+        <w:t>117</w:t>
+      </w:r>
+      <w:r>
+        <w:rPr>
+          <w:rFonts w:ascii="Arial" w:eastAsia="Times New Roman" w:hAnsi="Arial" w:cs="Arial"/>
+          <w:b/>
+          <w:bCs/>
+          <w:color w:val="000000"/>
+          <w:kern w:val="0"/>
+          <w:sz w:val="20"/>
+          <w:szCs w:val="20"/>
+          <w14:ligatures w14:val="none"/>
+        </w:rPr>
+        <w:t xml:space="preserve"> apples were purchased</w:t>
+      </w:r>
+      <w:r>
+        <w:rPr>
+          <w:rFonts w:ascii="Arial" w:eastAsia="Times New Roman" w:hAnsi="Arial" w:cs="Arial"/>
+          <w:b/>
+          <w:bCs/>
+          <w:color w:val="000000"/>
+          <w:kern w:val="0"/>
+          <w:sz w:val="20"/>
+          <w:szCs w:val="20"/>
+          <w14:ligatures w14:val="none"/>
+        </w:rPr>
+        <w:t xml:space="preserve"> </w:t>
+      </w:r>
+      <w:r>
+        <w:rPr>
+          <w:rFonts w:ascii="Arial" w:eastAsia="Times New Roman" w:hAnsi="Arial" w:cs="Arial"/>
+          <w:b/>
+          <w:bCs/>
+          <w:color w:val="000000"/>
+          <w:kern w:val="0"/>
+          <w:sz w:val="20"/>
+          <w:szCs w:val="20"/>
+          <w14:ligatures w14:val="none"/>
+        </w:rPr>
+        <w:t>.</w:t>
+      </w:r>
+      <w:r>
+        <w:rPr>
+          <w:rFonts w:ascii="Arial" w:eastAsia="Times New Roman" w:hAnsi="Arial" w:cs="Arial"/>
+          <w:b/>
+          <w:bCs/>
+          <w:color w:val="000000"/>
+          <w:kern w:val="0"/>
+          <w:sz w:val="20"/>
+          <w:szCs w:val="20"/>
+          <w14:ligatures w14:val="none"/>
+        </w:rPr>
+        <w:t xml:space="preserve">Used </w:t>
+      </w:r>
+      <w:r>
+        <w:rPr>
+          <w:rFonts w:ascii="Arial" w:eastAsia="Times New Roman" w:hAnsi="Arial" w:cs="Arial"/>
+          <w:b/>
+          <w:bCs/>
+          <w:color w:val="000000"/>
+          <w:kern w:val="0"/>
+          <w:sz w:val="20"/>
+          <w:szCs w:val="20"/>
+          <w14:ligatures w14:val="none"/>
+        </w:rPr>
+        <w:t>Pivot</w:t>
+      </w:r>
+      <w:r>
+        <w:rPr>
+          <w:rFonts w:ascii="Arial" w:eastAsia="Times New Roman" w:hAnsi="Arial" w:cs="Arial"/>
+          <w:b/>
+          <w:bCs/>
+          <w:color w:val="000000"/>
+          <w:kern w:val="0"/>
+          <w:sz w:val="20"/>
+          <w:szCs w:val="20"/>
+          <w14:ligatures w14:val="none"/>
+        </w:rPr>
+        <w:t xml:space="preserve"> </w:t>
+      </w:r>
+      <w:r>
+        <w:rPr>
+          <w:rFonts w:ascii="Arial" w:eastAsia="Times New Roman" w:hAnsi="Arial" w:cs="Arial"/>
+          <w:b/>
+          <w:bCs/>
+          <w:color w:val="000000"/>
+          <w:kern w:val="0"/>
+          <w:sz w:val="20"/>
+          <w:szCs w:val="20"/>
+          <w14:ligatures w14:val="none"/>
+        </w:rPr>
+        <w:t xml:space="preserve">function in excel to Calculate number of apples </w:t>
+      </w:r>
+      <w:r>
+        <w:rPr>
+          <w:rFonts w:ascii="Arial" w:eastAsia="Times New Roman" w:hAnsi="Arial" w:cs="Arial"/>
+          <w:b/>
+          <w:bCs/>
+          <w:color w:val="000000"/>
+          <w:kern w:val="0"/>
+          <w:sz w:val="20"/>
+          <w:szCs w:val="20"/>
+          <w14:ligatures w14:val="none"/>
+        </w:rPr>
+        <w:t>purchased in cash</w:t>
       </w:r>
     </w:p>
     <w:p>
@@ -57,6 +186,128 @@
         </w:numPr>
       </w:pPr>
       <w:r>
+        <w:t xml:space="preserve">How much </w:t>
+      </w:r>
+      <w:r>
+        <w:t>t</w:t>
+      </w:r>
+      <w:r>
+        <w:t>otal cash was spent on apples?</w:t>
+      </w:r>
+    </w:p>
+    <w:p>
+      <w:pPr>
+        <w:rPr>
+          <w:rFonts w:ascii="Arial" w:eastAsia="Times New Roman" w:hAnsi="Arial" w:cs="Arial"/>
+          <w:b/>
+          <w:bCs/>
+          <w:color w:val="000000"/>
+          <w:kern w:val="0"/>
+          <w:sz w:val="20"/>
+          <w:szCs w:val="20"/>
+          <w14:ligatures w14:val="none"/>
+        </w:rPr>
+      </w:pPr>
+      <w:r>
+        <w:t>Ans:</w:t>
+      </w:r>
+      <w:r>
+        <w:rPr>
+          <w:rFonts w:ascii="Arial" w:hAnsi="Arial" w:cs="Arial"/>
+          <w:b/>
+          <w:bCs/>
+          <w:color w:val="000000"/>
+          <w:sz w:val="20"/>
+          <w:szCs w:val="20"/>
+        </w:rPr>
+        <w:t xml:space="preserve"> </w:t>
+      </w:r>
+      <w:r>
+        <w:rPr>
+          <w:rFonts w:ascii="Arial" w:hAnsi="Arial" w:cs="Arial"/>
+          <w:b/>
+          <w:bCs/>
+          <w:color w:val="000000"/>
+          <w:sz w:val="20"/>
+          <w:szCs w:val="20"/>
+        </w:rPr>
+        <w:t>$</w:t>
+      </w:r>
+      <w:r>
+        <w:rPr>
+          <w:rFonts w:ascii="Arial" w:eastAsia="Times New Roman" w:hAnsi="Arial" w:cs="Arial"/>
+          <w:b/>
+          <w:bCs/>
+          <w:color w:val="000000"/>
+          <w:kern w:val="0"/>
+          <w:sz w:val="20"/>
+          <w:szCs w:val="20"/>
+          <w14:ligatures w14:val="none"/>
+        </w:rPr>
+        <w:t>537.03</w:t>
+      </w:r>
+      <w:r>
+        <w:rPr>
+          <w:rFonts w:ascii="Arial" w:eastAsia="Times New Roman" w:hAnsi="Arial" w:cs="Arial"/>
+          <w:b/>
+          <w:bCs/>
+          <w:color w:val="000000"/>
+          <w:kern w:val="0"/>
+          <w:sz w:val="20"/>
+          <w:szCs w:val="20"/>
+          <w14:ligatures w14:val="none"/>
+        </w:rPr>
+        <w:t xml:space="preserve"> spent on </w:t>
+      </w:r>
+      <w:r>
+        <w:rPr>
+          <w:rFonts w:ascii="Arial" w:eastAsia="Times New Roman" w:hAnsi="Arial" w:cs="Arial"/>
+          <w:b/>
+          <w:bCs/>
+          <w:color w:val="000000"/>
+          <w:kern w:val="0"/>
+          <w:sz w:val="20"/>
+          <w:szCs w:val="20"/>
+          <w14:ligatures w14:val="none"/>
+        </w:rPr>
+        <w:t>apples. Used</w:t>
+      </w:r>
+      <w:r>
+        <w:rPr>
+          <w:rFonts w:ascii="Arial" w:eastAsia="Times New Roman" w:hAnsi="Arial" w:cs="Arial"/>
+          <w:b/>
+          <w:bCs/>
+          <w:color w:val="000000"/>
+          <w:kern w:val="0"/>
+          <w:sz w:val="20"/>
+          <w:szCs w:val="20"/>
+          <w14:ligatures w14:val="none"/>
+        </w:rPr>
+        <w:t xml:space="preserve"> Pivot function in excel to calculate </w:t>
+      </w:r>
+      <w:r>
+        <w:rPr>
+          <w:rFonts w:ascii="Arial" w:eastAsia="Times New Roman" w:hAnsi="Arial" w:cs="Arial"/>
+          <w:b/>
+          <w:bCs/>
+          <w:color w:val="000000"/>
+          <w:kern w:val="0"/>
+          <w:sz w:val="20"/>
+          <w:szCs w:val="20"/>
+          <w14:ligatures w14:val="none"/>
+        </w:rPr>
+        <w:t>total cash spent on apples.</w:t>
+      </w:r>
+    </w:p>
+    <w:p>
+      <w:pPr>
+        <w:pStyle w:val="ListParagraph"/>
+        <w:numPr>
+          <w:ilvl w:val="0"/>
+          <w:numId w:val="1"/>
+        </w:numPr>
+      </w:pPr>
+      <w:r>
         <w:t>Across, all</w:t>
       </w:r>
       <w:r>
@@ -75,17 +326,206 @@
         <w:t xml:space="preserve">ethods how much money was </w:t>
       </w:r>
       <w:r>
-        <w:t xml:space="preserve">spent at the Bakershire store location </w:t>
+        <w:t xml:space="preserve">spent at the </w:t>
+      </w:r>
+      <w:proofErr w:type="spellStart"/>
+      <w:r>
+        <w:t>Bakershire</w:t>
+      </w:r>
+      <w:proofErr w:type="spellEnd"/>
+      <w:r>
+        <w:t xml:space="preserve"> store location </w:t>
       </w:r>
       <w:r>
         <w:t xml:space="preserve">by </w:t>
       </w:r>
+      <w:proofErr w:type="spellStart"/>
       <w:r>
         <w:t>n</w:t>
       </w:r>
       <w:r>
-        <w:t>on_member customers?</w:t>
-      </w:r>
+        <w:t>on_member</w:t>
+      </w:r>
+      <w:proofErr w:type="spellEnd"/>
+      <w:r>
+        <w:t xml:space="preserve"> customers?</w:t>
+      </w:r>
+      <w:r>
+        <w:t xml:space="preserve"> </w:t>
+      </w:r>
+    </w:p>
+    <w:p>
+      <w:r>
+        <w:t xml:space="preserve">Ans: </w:t>
+      </w:r>
+      <w:r>
+        <w:t>$</w:t>
+      </w:r>
+      <w:r>
+        <w:rPr>
+          <w:rFonts w:ascii="Arial" w:hAnsi="Arial" w:cs="Arial"/>
+          <w:b/>
+          <w:bCs/>
+          <w:color w:val="000000"/>
+          <w:sz w:val="20"/>
+          <w:szCs w:val="20"/>
+        </w:rPr>
+        <w:t xml:space="preserve"> </w:t>
+      </w:r>
+      <w:r>
+        <w:rPr>
+          <w:rFonts w:ascii="Arial" w:eastAsia="Times New Roman" w:hAnsi="Arial" w:cs="Arial"/>
+          <w:b/>
+          <w:bCs/>
+          <w:color w:val="000000"/>
+          <w:kern w:val="0"/>
+          <w:sz w:val="20"/>
+          <w:szCs w:val="20"/>
+          <w14:ligatures w14:val="none"/>
+        </w:rPr>
+        <w:t>2857.51</w:t>
+      </w:r>
+      <w:r>
+        <w:rPr>
+          <w:rFonts w:ascii="Arial" w:eastAsia="Times New Roman" w:hAnsi="Arial" w:cs="Arial"/>
+          <w:b/>
+          <w:bCs/>
+          <w:color w:val="000000"/>
+          <w:kern w:val="0"/>
+          <w:sz w:val="20"/>
+          <w:szCs w:val="20"/>
+          <w14:ligatures w14:val="none"/>
+        </w:rPr>
+        <w:t xml:space="preserve">spent at the </w:t>
+      </w:r>
+      <w:proofErr w:type="spellStart"/>
+      <w:r>
+        <w:rPr>
+          <w:b/>
+          <w:bCs/>
+        </w:rPr>
+        <w:t>Bakershire</w:t>
+      </w:r>
+      <w:proofErr w:type="spellEnd"/>
+      <w:r>
+        <w:rPr>
+          <w:b/>
+          <w:bCs/>
+        </w:rPr>
+        <w:t xml:space="preserve"> store location by </w:t>
+      </w:r>
+      <w:proofErr w:type="spellStart"/>
+      <w:r>
+        <w:rPr>
+          <w:b/>
+          <w:bCs/>
+        </w:rPr>
+        <w:t>non_member</w:t>
+      </w:r>
+      <w:proofErr w:type="spellEnd"/>
+      <w:r>
+        <w:rPr>
+          <w:b/>
+          <w:bCs/>
+        </w:rPr>
+        <w:t xml:space="preserve"> customers</w:t>
+      </w:r>
+      <w:r>
+        <w:rPr>
+          <w:b/>
+          <w:bCs/>
+        </w:rPr>
+        <w:t xml:space="preserve">. Used Pivot in excel to </w:t>
+      </w:r>
+      <w:proofErr w:type="spellStart"/>
+      <w:r>
+        <w:rPr>
+          <w:b/>
+          <w:bCs/>
+        </w:rPr>
+        <w:t>Caluc</w:t>
+      </w:r>
+      <w:r>
+        <w:rPr>
+          <w:b/>
+          <w:bCs/>
+        </w:rPr>
+        <w:t>late</w:t>
+      </w:r>
+      <w:proofErr w:type="spellEnd"/>
+      <w:r>
+        <w:rPr>
+          <w:b/>
+          <w:bCs/>
+        </w:rPr>
+        <w:t xml:space="preserve"> the </w:t>
+      </w:r>
+      <w:r>
+        <w:rPr>
+          <w:b/>
+          <w:bCs/>
+        </w:rPr>
+        <w:t xml:space="preserve">money was spent at the </w:t>
+      </w:r>
+      <w:proofErr w:type="spellStart"/>
+      <w:r>
+        <w:rPr>
+          <w:b/>
+          <w:bCs/>
+        </w:rPr>
+        <w:t>Bakershire</w:t>
+      </w:r>
+      <w:proofErr w:type="spellEnd"/>
+      <w:r>
+        <w:rPr>
+          <w:b/>
+          <w:bCs/>
+        </w:rPr>
+        <w:t xml:space="preserve"> store location by </w:t>
+      </w:r>
+      <w:proofErr w:type="spellStart"/>
+      <w:r>
+        <w:rPr>
+          <w:b/>
+          <w:bCs/>
+        </w:rPr>
+        <w:t>non_member</w:t>
+      </w:r>
+      <w:proofErr w:type="spellEnd"/>
+      <w:r>
+        <w:rPr>
+          <w:b/>
+          <w:bCs/>
+        </w:rPr>
+        <w:t xml:space="preserve"> customers</w:t>
+      </w:r>
+    </w:p>
+    <w:p>
+      <w:pPr>
+        <w:rPr>
+          <w:b/>
+          <w:bCs/>
+        </w:rPr>
+      </w:pPr>
+    </w:p>
+    <w:p>
+      <w:pPr>
+        <w:rPr>
+          <w:rFonts w:ascii="Arial" w:eastAsia="Times New Roman" w:hAnsi="Arial" w:cs="Arial"/>
+          <w:b/>
+          <w:bCs/>
+          <w:color w:val="000000"/>
+          <w:kern w:val="0"/>
+          <w:sz w:val="20"/>
+          <w:szCs w:val="20"/>
+          <w14:ligatures w14:val="none"/>
+        </w:rPr>
+      </w:pPr>
+    </w:p>
+    <w:p>
+      <w:pPr>
+        <w:ind w:left="360"/>
+      </w:pPr>
     </w:p>
     <w:sectPr>
       <w:pgSz w:w="12240" w:h="15840"/>

</xml_diff>